<commit_message>
Arch Install From Scratch Gnome LVM INTEL UEFI
</commit_message>
<xml_diff>
--- a/arch-gnome-lvm.docx
+++ b/arch-gnome-lvm.docx
@@ -2426,15 +2426,7 @@
           <w:sz w:val="21"/>
           <w:szCs w:val="21"/>
         </w:rPr>
-        <w:t>b</w:t>
-      </w:r>
-      <w:r>
-        <w:rPr>
-          <w:rFonts w:ascii="Adwaita Mono" w:hAnsi="Adwaita Mono"/>
-          <w:sz w:val="21"/>
-          <w:szCs w:val="21"/>
-        </w:rPr>
-        <w:t>. hooks config</w:t>
+        <w:t>b. hooks config</w:t>
       </w:r>
     </w:p>
     <w:p>
@@ -2955,15 +2947,7 @@
           <w:sz w:val="21"/>
           <w:szCs w:val="21"/>
         </w:rPr>
-        <w:t>c</w:t>
-      </w:r>
-      <w:r>
-        <w:rPr>
-          <w:rFonts w:ascii="Adwaita Mono" w:hAnsi="Adwaita Mono"/>
-          <w:sz w:val="21"/>
-          <w:szCs w:val="21"/>
-        </w:rPr>
-        <w:t>. creating fallback</w:t>
+        <w:t>c. creating fallback</w:t>
       </w:r>
     </w:p>
     <w:p>
@@ -2996,7 +2980,7 @@
       </w:pPr>
       <w:r>
         <w:rPr>
-          <w:rStyle w:val="Cdigo-fonteuser"/>
+          <w:rStyle w:val="Cdigo-fonte"/>
           <w:rFonts w:ascii="Adwaita Mono" w:hAnsi="Adwaita Mono"/>
           <w:sz w:val="21"/>
           <w:szCs w:val="21"/>
@@ -3034,7 +3018,7 @@
       </w:pPr>
       <w:r>
         <w:rPr>
-          <w:rStyle w:val="Cdigo-fonteuser"/>
+          <w:rStyle w:val="Cdigo-fonte"/>
           <w:rFonts w:ascii="Adwaita Mono" w:hAnsi="Adwaita Mono"/>
           <w:sz w:val="21"/>
           <w:szCs w:val="21"/>
@@ -3052,7 +3036,7 @@
       </w:pPr>
       <w:r>
         <w:rPr>
-          <w:rStyle w:val="Cdigo-fonteuser"/>
+          <w:rStyle w:val="Cdigo-fonte"/>
           <w:rFonts w:ascii="Adwaita Mono" w:hAnsi="Adwaita Mono"/>
           <w:sz w:val="21"/>
           <w:szCs w:val="21"/>
@@ -3070,7 +3054,7 @@
       </w:pPr>
       <w:r>
         <w:rPr>
-          <w:rStyle w:val="Cdigo-fonteuser"/>
+          <w:rStyle w:val="Cdigo-fonte"/>
           <w:rFonts w:ascii="Adwaita Mono" w:hAnsi="Adwaita Mono"/>
           <w:sz w:val="21"/>
           <w:szCs w:val="21"/>
@@ -3598,15 +3582,7 @@
           <w:sz w:val="21"/>
           <w:szCs w:val="21"/>
         </w:rPr>
-        <w:t>d</w:t>
-      </w:r>
-      <w:r>
-        <w:rPr>
-          <w:rFonts w:ascii="Adwaita Mono" w:hAnsi="Adwaita Mono"/>
-          <w:sz w:val="21"/>
-          <w:szCs w:val="21"/>
-        </w:rPr>
-        <w:t>. sbctl config</w:t>
+        <w:t>d. sbctl config</w:t>
       </w:r>
     </w:p>
     <w:p>
@@ -3722,23 +3698,7 @@
           <w:sz w:val="21"/>
           <w:szCs w:val="21"/>
         </w:rPr>
-        <w:t xml:space="preserve"># sign the EFI’s and Kernel’s according to </w:t>
-      </w:r>
-      <w:r>
-        <w:rPr>
-          <w:rFonts w:ascii="Adwaita Mono" w:hAnsi="Adwaita Mono"/>
-          <w:sz w:val="21"/>
-          <w:szCs w:val="21"/>
-        </w:rPr>
-        <w:t xml:space="preserve">below </w:t>
-      </w:r>
-      <w:r>
-        <w:rPr>
-          <w:rFonts w:ascii="Adwaita Mono" w:hAnsi="Adwaita Mono"/>
-          <w:sz w:val="21"/>
-          <w:szCs w:val="21"/>
-        </w:rPr>
-        <w:t>example</w:t>
+        <w:t># sign the EFI’s and Kernel’s according to below example</w:t>
       </w:r>
     </w:p>
     <w:p>
@@ -5003,7 +4963,23 @@
           <w:sz w:val="21"/>
           <w:szCs w:val="21"/>
         </w:rPr>
-        <w:t>sudo pacman -S collision decibels extension-manager eyedropper file-roller firefox firefox-i18n-pt-br foliate font-manager fragments gnome-browser-connector gnome-shell-extension-appindicator gnome-shell-extension-arc-menu gnome-shell-extension-caffeine gnome-shell-extension-dash-to-panel gnome-shell-extension-vitals gnome-shell-extension-weather-oclock gthumb libreoffice-still libreoffice-still-pt-br mpv pdfarranger ptyxis seahorse shotwell showtime snapshot</w:t>
+        <w:t xml:space="preserve">sudo pacman -S collision decibels extension-manager eyedropper file-roller firefox firefox-i18n-pt-br foliate font-manager fragments </w:t>
+      </w:r>
+      <w:r>
+        <w:rPr>
+          <w:rFonts w:ascii="Adwaita Mono" w:hAnsi="Adwaita Mono"/>
+          <w:sz w:val="21"/>
+          <w:szCs w:val="21"/>
+        </w:rPr>
+        <w:t xml:space="preserve">gimp gimp-help-pt_br </w:t>
+      </w:r>
+      <w:r>
+        <w:rPr>
+          <w:rFonts w:ascii="Adwaita Mono" w:hAnsi="Adwaita Mono"/>
+          <w:sz w:val="21"/>
+          <w:szCs w:val="21"/>
+        </w:rPr>
+        <w:t>gnome-browser-connector gnome-shell-extension-appindicator gnome-shell-extension-arc-menu gnome-shell-extension-caffeine gnome-shell-extension-dash-to-panel gnome-shell-extension-vitals gnome-shell-extension-weather-oclock gthumb libreoffice-still libreoffice-still-pt-br mpv pdfarranger ptyxis seahorse shotwell showtime snapshot</w:t>
       </w:r>
     </w:p>
     <w:p>
@@ -5984,6 +5960,42 @@
           <w:szCs w:val="21"/>
         </w:rPr>
         <w:t>6. zram-generator</w:t>
+      </w:r>
+    </w:p>
+    <w:p>
+      <w:pPr>
+        <w:pStyle w:val="Normal"/>
+        <w:bidi w:val="0"/>
+        <w:spacing w:lineRule="auto" w:line="240" w:before="23" w:after="23"/>
+        <w:jc w:val="left"/>
+        <w:rPr>
+          <w:rFonts w:ascii="Adwaita Mono" w:hAnsi="Adwaita Mono"/>
+        </w:rPr>
+      </w:pPr>
+      <w:r>
+        <w:rPr>
+          <w:rFonts w:ascii="Adwaita Mono" w:hAnsi="Adwaita Mono"/>
+          <w:sz w:val="21"/>
+          <w:szCs w:val="21"/>
+        </w:rPr>
+      </w:r>
+    </w:p>
+    <w:p>
+      <w:pPr>
+        <w:pStyle w:val="Normal"/>
+        <w:bidi w:val="0"/>
+        <w:spacing w:lineRule="auto" w:line="240" w:before="23" w:after="23"/>
+        <w:jc w:val="left"/>
+        <w:rPr>
+          <w:rFonts w:ascii="Adwaita Mono" w:hAnsi="Adwaita Mono"/>
+        </w:rPr>
+      </w:pPr>
+      <w:r>
+        <w:rPr>
+          <w:rFonts w:ascii="Adwaita Mono" w:hAnsi="Adwaita Mono"/>
+          <w:sz w:val="21"/>
+          <w:szCs w:val="21"/>
+        </w:rPr>
       </w:r>
     </w:p>
     <w:sectPr>
@@ -6023,7 +6035,7 @@
     <w:pPr>
       <w:widowControl/>
       <w:suppressAutoHyphens w:val="true"/>
-      <w:overflowPunct w:val="true"/>
+      <w:overflowPunct w:val="false"/>
       <w:bidi w:val="0"/>
       <w:spacing w:before="0" w:after="0"/>
       <w:jc w:val="left"/>
@@ -6037,8 +6049,8 @@
       <w:lang w:val="pt-BR" w:eastAsia="zh-CN" w:bidi="hi-IN"/>
     </w:rPr>
   </w:style>
-  <w:style w:type="character" w:styleId="Cdigo-fonteuser">
-    <w:name w:val="Código-fonte (user)"/>
+  <w:style w:type="character" w:styleId="Cdigo-fonte">
+    <w:name w:val="Código-fonte"/>
     <w:qFormat/>
     <w:rPr>
       <w:rFonts w:ascii="Liberation Mono" w:hAnsi="Liberation Mono" w:eastAsia="Noto Sans Mono CJK SC" w:cs="Liberation Mono"/>
@@ -6071,8 +6083,8 @@
       <w:u w:val="single"/>
     </w:rPr>
   </w:style>
-  <w:style w:type="character" w:styleId="Marcadoresuser">
-    <w:name w:val="Marcadores (user)"/>
+  <w:style w:type="character" w:styleId="Marcadores">
+    <w:name w:val="Marcadores"/>
     <w:qFormat/>
     <w:rPr>
       <w:rFonts w:ascii="OpenSymbol" w:hAnsi="OpenSymbol" w:eastAsia="OpenSymbol" w:cs="OpenSymbol"/>
@@ -6088,7 +6100,7 @@
       <w:spacing w:before="240" w:after="120"/>
     </w:pPr>
     <w:rPr>
-      <w:rFonts w:ascii="DejaVu Sans" w:hAnsi="DejaVu Sans" w:eastAsia="Noto Sans CJK SC" w:cs="Noto Sans Devanagari"/>
+      <w:rFonts w:ascii="Liberation Sans" w:hAnsi="Liberation Sans" w:eastAsia="Noto Sans CJK SC" w:cs="IBM Plex Sans Devanagari"/>
       <w:sz w:val="28"/>
       <w:szCs w:val="28"/>
     </w:rPr>
@@ -6133,7 +6145,7 @@
       <w:suppressLineNumbers/>
     </w:pPr>
     <w:rPr>
-      <w:rFonts w:cs="Noto Sans Devanagari"/>
+      <w:rFonts w:cs="IBM Plex Sans Devanagari"/>
     </w:rPr>
   </w:style>
   <w:style w:type="paragraph" w:styleId="Ttulouser">
@@ -6146,7 +6158,7 @@
       <w:spacing w:before="240" w:after="120"/>
     </w:pPr>
     <w:rPr>
-      <w:rFonts w:ascii="Liberation Sans" w:hAnsi="Liberation Sans" w:eastAsia="Noto Sans CJK SC" w:cs="IBM Plex Sans Devanagari"/>
+      <w:rFonts w:ascii="DejaVu Sans" w:hAnsi="DejaVu Sans" w:eastAsia="Noto Sans CJK SC" w:cs="Noto Sans Devanagari"/>
       <w:sz w:val="28"/>
       <w:szCs w:val="28"/>
     </w:rPr>
@@ -6159,11 +6171,11 @@
       <w:suppressLineNumbers/>
     </w:pPr>
     <w:rPr>
-      <w:rFonts w:cs="IBM Plex Sans Devanagari"/>
+      <w:rFonts w:cs="Noto Sans Devanagari"/>
     </w:rPr>
   </w:style>
-  <w:style w:type="paragraph" w:styleId="Textoprformatadouser">
-    <w:name w:val="Texto préformatado (user)"/>
+  <w:style w:type="paragraph" w:styleId="Textoprformatado">
+    <w:name w:val="Texto préformatado"/>
     <w:basedOn w:val="Normal"/>
     <w:qFormat/>
     <w:pPr>
@@ -6175,8 +6187,8 @@
       <w:szCs w:val="20"/>
     </w:rPr>
   </w:style>
-  <w:style w:type="paragraph" w:styleId="Contedodatabelauser">
-    <w:name w:val="Conteúdo da tabela (user)"/>
+  <w:style w:type="paragraph" w:styleId="Contedodatabela">
+    <w:name w:val="Conteúdo da tabela"/>
     <w:basedOn w:val="Normal"/>
     <w:qFormat/>
     <w:pPr>
@@ -6185,9 +6197,9 @@
     </w:pPr>
     <w:rPr/>
   </w:style>
-  <w:style w:type="paragraph" w:styleId="Ttulodetabelauser">
-    <w:name w:val="Título de tabela (user)"/>
-    <w:basedOn w:val="Contedodatabelauser"/>
+  <w:style w:type="paragraph" w:styleId="Ttulodetabela">
+    <w:name w:val="Título de tabela"/>
+    <w:basedOn w:val="Contedodatabela"/>
     <w:qFormat/>
     <w:pPr>
       <w:suppressLineNumbers/>

</xml_diff>